<commit_message>
Updated copyright form for camera-ready
</commit_message>
<xml_diff>
--- a/csonet24/Copyright_Transfer_CSoNet24.docx
+++ b/csonet24/Copyright_Transfer_CSoNet24.docx
@@ -610,7 +610,43 @@
                     <w:sz w:val="16"/>
                     <w:szCs w:val="16"/>
                   </w:rPr>
-                  <w:t>Akkharawoot Takhom, Bo Li</w:t>
+                  <w:t xml:space="preserve">Bo Li, </w:t>
+                </w:r>
+                <w:proofErr w:type="spellStart"/>
+                <w:r>
+                  <w:rPr>
+                    <w:rFonts w:ascii="Tahoma" w:eastAsia="Cambria" w:hAnsi="Tahoma" w:cs="Tahoma"/>
+                    <w:sz w:val="16"/>
+                    <w:szCs w:val="16"/>
+                  </w:rPr>
+                  <w:t>Thepchai</w:t>
+                </w:r>
+                <w:proofErr w:type="spellEnd"/>
+                <w:r>
+                  <w:rPr>
+                    <w:rFonts w:ascii="Tahoma" w:eastAsia="Cambria" w:hAnsi="Tahoma" w:cs="Tahoma"/>
+                    <w:sz w:val="16"/>
+                    <w:szCs w:val="16"/>
+                  </w:rPr>
+                  <w:t xml:space="preserve"> </w:t>
+                </w:r>
+                <w:proofErr w:type="spellStart"/>
+                <w:r>
+                  <w:rPr>
+                    <w:rFonts w:ascii="Tahoma" w:eastAsia="Cambria" w:hAnsi="Tahoma" w:cs="Tahoma"/>
+                    <w:sz w:val="16"/>
+                    <w:szCs w:val="16"/>
+                  </w:rPr>
+                  <w:t>Supnithi</w:t>
+                </w:r>
+                <w:proofErr w:type="spellEnd"/>
+                <w:r>
+                  <w:rPr>
+                    <w:rFonts w:ascii="Tahoma" w:eastAsia="Cambria" w:hAnsi="Tahoma" w:cs="Tahoma"/>
+                    <w:sz w:val="16"/>
+                    <w:szCs w:val="16"/>
+                  </w:rPr>
+                  <w:t>, Janos Kertesz</w:t>
                 </w:r>
               </w:p>
             </w:tc>
@@ -1856,7 +1892,29 @@
           <w:szCs w:val="20"/>
           <w:lang w:eastAsia="en-GB"/>
         </w:rPr>
-        <w:t xml:space="preserve"> will include an acknowledgement and provide a link to the Version of Record on the publisher’s website: “This preprint has not undergone peer review (when applicable) or any post-submission improvements or corrections. The Version of Record of this contribution is published in [insert volume title], and is available online at https://doi.org/[insert DOI]”.</w:t>
+        <w:t xml:space="preserve"> will include an acknowledgement and provide a link to the Version of Record on the publisher’s website: “This preprint has not undergone peer review (when applicable) or any post-submission improvements or corrections. The Version of Record of this contribution is published in [insert volume title], and is available online at </w:t>
+      </w:r>
+      <w:proofErr w:type="gramStart"/>
+      <w:r>
+        <w:rPr>
+          <w:rFonts w:ascii="Tahoma" w:eastAsia="Arial" w:hAnsi="Tahoma" w:cs="Tahoma"/>
+          <w:bCs/>
+          <w:sz w:val="20"/>
+          <w:szCs w:val="20"/>
+          <w:lang w:eastAsia="en-GB"/>
+        </w:rPr>
+        <w:t>https://doi.org/[</w:t>
+      </w:r>
+      <w:proofErr w:type="gramEnd"/>
+      <w:r>
+        <w:rPr>
+          <w:rFonts w:ascii="Tahoma" w:eastAsia="Arial" w:hAnsi="Tahoma" w:cs="Tahoma"/>
+          <w:bCs/>
+          <w:sz w:val="20"/>
+          <w:szCs w:val="20"/>
+          <w:lang w:eastAsia="en-GB"/>
+        </w:rPr>
+        <w:t>insert DOI]”.</w:t>
       </w:r>
     </w:p>
     <w:p>
@@ -1957,15 +2015,27 @@
         </w:rPr>
         <w:t xml:space="preserve">Author includes on the Accepted Manuscript an acknowledgement in the following form, together with a link to the published version on the publisher’s website: “This version of the contribution has been accepted for publication, after peer review (when applicable) but is not the Version of Record and does not reflect post-acceptance improvements, or any corrections. The Version of Record is available online at: </w:t>
       </w:r>
-      <w:r>
-        <w:rPr>
-          <w:rFonts w:ascii="Tahoma" w:eastAsia="Arial" w:hAnsi="Tahoma" w:cs="Tahoma"/>
-          <w:bCs/>
-          <w:sz w:val="20"/>
-          <w:szCs w:val="20"/>
-          <w:lang w:eastAsia="en-GB"/>
-        </w:rPr>
-        <w:t xml:space="preserve">http://dx.doi.org/[insert DOI]. Use of this Accepted Version is subject to the publisher’s Accepted Manuscript terms of use </w:t>
+      <w:proofErr w:type="gramStart"/>
+      <w:r>
+        <w:rPr>
+          <w:rFonts w:ascii="Tahoma" w:eastAsia="Arial" w:hAnsi="Tahoma" w:cs="Tahoma"/>
+          <w:bCs/>
+          <w:sz w:val="20"/>
+          <w:szCs w:val="20"/>
+          <w:lang w:eastAsia="en-GB"/>
+        </w:rPr>
+        <w:t>http://dx.doi.org/[</w:t>
+      </w:r>
+      <w:proofErr w:type="gramEnd"/>
+      <w:r>
+        <w:rPr>
+          <w:rFonts w:ascii="Tahoma" w:eastAsia="Arial" w:hAnsi="Tahoma" w:cs="Tahoma"/>
+          <w:bCs/>
+          <w:sz w:val="20"/>
+          <w:szCs w:val="20"/>
+          <w:lang w:eastAsia="en-GB"/>
+        </w:rPr>
+        <w:t xml:space="preserve">insert DOI]. Use of this Accepted Version is subject to the publisher’s Accepted Manuscript terms of use </w:t>
       </w:r>
       <w:hyperlink r:id="rId11" w:history="1">
         <w:r>
@@ -2135,7 +2205,29 @@
           <w:szCs w:val="20"/>
           <w:lang w:eastAsia="en-GB"/>
         </w:rPr>
-        <w:t xml:space="preserve"> and contained in the Contribution, in presentations and other works created by them; </w:t>
+        <w:t xml:space="preserve"> and contained in the Contribution, in presentations and other works created by </w:t>
+      </w:r>
+      <w:proofErr w:type="gramStart"/>
+      <w:r>
+        <w:rPr>
+          <w:rFonts w:ascii="Tahoma" w:eastAsia="Arial" w:hAnsi="Tahoma" w:cs="Tahoma"/>
+          <w:bCs/>
+          <w:sz w:val="20"/>
+          <w:szCs w:val="20"/>
+          <w:lang w:eastAsia="en-GB"/>
+        </w:rPr>
+        <w:t>them;</w:t>
+      </w:r>
+      <w:proofErr w:type="gramEnd"/>
+      <w:r>
+        <w:rPr>
+          <w:rFonts w:ascii="Tahoma" w:eastAsia="Arial" w:hAnsi="Tahoma" w:cs="Tahoma"/>
+          <w:bCs/>
+          <w:sz w:val="20"/>
+          <w:szCs w:val="20"/>
+          <w:lang w:eastAsia="en-GB"/>
+        </w:rPr>
+        <w:t xml:space="preserve"> </w:t>
       </w:r>
     </w:p>
     <w:p>
@@ -2163,7 +2255,29 @@
           <w:szCs w:val="20"/>
           <w:lang w:eastAsia="en-GB"/>
         </w:rPr>
-        <w:t xml:space="preserve">the Author and any academic institution where they work at the time may reproduce the Contribution for the purpose of course teaching (but not for inclusion in course pack material for onward sale by libraries and institutions); </w:t>
+        <w:t>the Author and any academic institution where they work at the time may reproduce the Contribution for the purpose of course teaching (but not for inclusion in course pack material for onward sale by libraries and institutions</w:t>
+      </w:r>
+      <w:proofErr w:type="gramStart"/>
+      <w:r>
+        <w:rPr>
+          <w:rFonts w:ascii="Tahoma" w:eastAsia="Arial" w:hAnsi="Tahoma" w:cs="Tahoma"/>
+          <w:bCs/>
+          <w:sz w:val="20"/>
+          <w:szCs w:val="20"/>
+          <w:lang w:eastAsia="en-GB"/>
+        </w:rPr>
+        <w:t>);</w:t>
+      </w:r>
+      <w:proofErr w:type="gramEnd"/>
+      <w:r>
+        <w:rPr>
+          <w:rFonts w:ascii="Tahoma" w:eastAsia="Arial" w:hAnsi="Tahoma" w:cs="Tahoma"/>
+          <w:bCs/>
+          <w:sz w:val="20"/>
+          <w:szCs w:val="20"/>
+          <w:lang w:eastAsia="en-GB"/>
+        </w:rPr>
+        <w:t xml:space="preserve"> </w:t>
       </w:r>
     </w:p>
     <w:p>
@@ -2191,8 +2305,20 @@
           <w:szCs w:val="20"/>
           <w:lang w:eastAsia="en-GB"/>
         </w:rPr>
-        <w:t>to reuse the Version of Record or any part in a thesis written by the same Author, and to make a copy of that thesis available in a repository of the Author(s)’ awarding academic institution, or other repository required by the awarding academic institution. An acknowledgement should be included in the citation: “Reproduced with permission from Springer Nature”;</w:t>
-      </w:r>
+        <w:t>to reuse the Version of Record or any part in a thesis written by the same Author, and to make a copy of that thesis available in a repository of the Author(s)’ awarding academic institution, or other repository required by the awarding academic institution. An acknowledgement should be included in the citation: “Reproduced with permission from Springer Nature</w:t>
+      </w:r>
+      <w:proofErr w:type="gramStart"/>
+      <w:r>
+        <w:rPr>
+          <w:rFonts w:ascii="Tahoma" w:eastAsia="Arial" w:hAnsi="Tahoma" w:cs="Tahoma"/>
+          <w:bCs/>
+          <w:sz w:val="20"/>
+          <w:szCs w:val="20"/>
+          <w:lang w:eastAsia="en-GB"/>
+        </w:rPr>
+        <w:t>”;</w:t>
+      </w:r>
+      <w:proofErr w:type="gramEnd"/>
     </w:p>
     <w:p>
       <w:pPr>
@@ -2424,7 +2550,29 @@
           <w:szCs w:val="20"/>
           <w:lang w:eastAsia="en-GB"/>
         </w:rPr>
-        <w:t>the Contribution does not infringe any intellectual property rights (including without limitation copyright, database rights or trade mark rights) or other third party rights and no licence from or payments to a third party are required to publish the Contribution,</w:t>
+        <w:t xml:space="preserve">the Contribution does not infringe any intellectual property rights (including without limitation copyright, database rights or </w:t>
+      </w:r>
+      <w:proofErr w:type="gramStart"/>
+      <w:r>
+        <w:rPr>
+          <w:rFonts w:ascii="Tahoma" w:eastAsia="Arial" w:hAnsi="Tahoma" w:cs="Tahoma"/>
+          <w:bCs/>
+          <w:sz w:val="20"/>
+          <w:szCs w:val="20"/>
+          <w:lang w:eastAsia="en-GB"/>
+        </w:rPr>
+        <w:t>trade mark</w:t>
+      </w:r>
+      <w:proofErr w:type="gramEnd"/>
+      <w:r>
+        <w:rPr>
+          <w:rFonts w:ascii="Tahoma" w:eastAsia="Arial" w:hAnsi="Tahoma" w:cs="Tahoma"/>
+          <w:bCs/>
+          <w:sz w:val="20"/>
+          <w:szCs w:val="20"/>
+          <w:lang w:eastAsia="en-GB"/>
+        </w:rPr>
+        <w:t xml:space="preserve"> rights) or other third party rights and no licence from or payments to a third party are required to publish the Contribution,</w:t>
       </w:r>
     </w:p>
     <w:p>
@@ -2480,7 +2628,29 @@
           <w:szCs w:val="20"/>
           <w:lang w:eastAsia="en-GB"/>
         </w:rPr>
-        <w:t xml:space="preserve">if the Contribution contains materials from other sources (e.g. illustrations, tables, text quotations), Author has obtained written permissions to the extent necessary from the copyright holder(s), to license to the Licensee the same rights as set out in clause 1 </w:t>
+        <w:t xml:space="preserve">if the Contribution contains materials from other sources (e.g. illustrations, tables, text quotations), Author has obtained written permissions to the extent necessary </w:t>
+      </w:r>
+      <w:proofErr w:type="gramStart"/>
+      <w:r>
+        <w:rPr>
+          <w:rFonts w:ascii="Tahoma" w:eastAsia="Arial" w:hAnsi="Tahoma" w:cs="Tahoma"/>
+          <w:bCs/>
+          <w:sz w:val="20"/>
+          <w:szCs w:val="20"/>
+          <w:lang w:eastAsia="en-GB"/>
+        </w:rPr>
+        <w:t>from the copyright holder(s),</w:t>
+      </w:r>
+      <w:proofErr w:type="gramEnd"/>
+      <w:r>
+        <w:rPr>
+          <w:rFonts w:ascii="Tahoma" w:eastAsia="Arial" w:hAnsi="Tahoma" w:cs="Tahoma"/>
+          <w:bCs/>
+          <w:sz w:val="20"/>
+          <w:szCs w:val="20"/>
+          <w:lang w:eastAsia="en-GB"/>
+        </w:rPr>
+        <w:t xml:space="preserve"> to license to the Licensee the same rights as set out in clause 1 </w:t>
       </w:r>
       <w:r>
         <w:rPr>
@@ -2529,7 +2699,29 @@
           <w:szCs w:val="20"/>
           <w:lang w:eastAsia="en-GB"/>
         </w:rPr>
-        <w:t xml:space="preserve">all of the facts contained in the Contribution are according to the current body of research true and accurate; </w:t>
+        <w:t xml:space="preserve">all of the facts contained in the Contribution are according to the current body of research true and </w:t>
+      </w:r>
+      <w:proofErr w:type="gramStart"/>
+      <w:r>
+        <w:rPr>
+          <w:rFonts w:ascii="Tahoma" w:eastAsia="Arial" w:hAnsi="Tahoma" w:cs="Tahoma"/>
+          <w:bCs/>
+          <w:sz w:val="20"/>
+          <w:szCs w:val="20"/>
+          <w:lang w:eastAsia="en-GB"/>
+        </w:rPr>
+        <w:t>accurate;</w:t>
+      </w:r>
+      <w:proofErr w:type="gramEnd"/>
+      <w:r>
+        <w:rPr>
+          <w:rFonts w:ascii="Tahoma" w:eastAsia="Arial" w:hAnsi="Tahoma" w:cs="Tahoma"/>
+          <w:bCs/>
+          <w:sz w:val="20"/>
+          <w:szCs w:val="20"/>
+          <w:lang w:eastAsia="en-GB"/>
+        </w:rPr>
+        <w:t xml:space="preserve"> </w:t>
       </w:r>
     </w:p>
     <w:p>
@@ -2557,8 +2749,20 @@
           <w:szCs w:val="20"/>
           <w:lang w:eastAsia="en-GB"/>
         </w:rPr>
-        <w:t>nothing in the Contribution is obscene, defamatory, violates any right of privacy or publicity, infringes any other human, personal or other rights of any person or entity or is otherwise unlawful and that informed consent to publish has been obtained for any research participants;</w:t>
-      </w:r>
+        <w:t xml:space="preserve">nothing in the Contribution is obscene, defamatory, violates any right of privacy or publicity, infringes any other human, personal or other rights of any person or entity or is otherwise unlawful and that informed consent to publish has been obtained for any research </w:t>
+      </w:r>
+      <w:proofErr w:type="gramStart"/>
+      <w:r>
+        <w:rPr>
+          <w:rFonts w:ascii="Tahoma" w:eastAsia="Arial" w:hAnsi="Tahoma" w:cs="Tahoma"/>
+          <w:bCs/>
+          <w:sz w:val="20"/>
+          <w:szCs w:val="20"/>
+          <w:lang w:eastAsia="en-GB"/>
+        </w:rPr>
+        <w:t>participants;</w:t>
+      </w:r>
+      <w:proofErr w:type="gramEnd"/>
     </w:p>
     <w:p>
       <w:pPr>
@@ -2585,8 +2789,20 @@
           <w:szCs w:val="20"/>
           <w:lang w:eastAsia="en-GB"/>
         </w:rPr>
-        <w:t>nothing in the Contribution infringes any duty of confidentiality owed to any third party or violates any contract, express or implied, of the Author;</w:t>
-      </w:r>
+        <w:t xml:space="preserve">nothing in the Contribution infringes any duty of confidentiality owed to any third party or violates any contract, express or implied, of the </w:t>
+      </w:r>
+      <w:proofErr w:type="gramStart"/>
+      <w:r>
+        <w:rPr>
+          <w:rFonts w:ascii="Tahoma" w:eastAsia="Arial" w:hAnsi="Tahoma" w:cs="Tahoma"/>
+          <w:bCs/>
+          <w:sz w:val="20"/>
+          <w:szCs w:val="20"/>
+          <w:lang w:eastAsia="en-GB"/>
+        </w:rPr>
+        <w:t>Author;</w:t>
+      </w:r>
+      <w:proofErr w:type="gramEnd"/>
       <w:r>
         <w:rPr>
           <w:rFonts w:ascii="Tahoma" w:eastAsia="Arial" w:hAnsi="Tahoma" w:cs="Tahoma"/>
@@ -2623,8 +2839,20 @@
           <w:szCs w:val="20"/>
           <w:lang w:eastAsia="en-GB"/>
         </w:rPr>
-        <w:t>all institutional, governmental, and/or other approvals which may be required in connection with the research reflected in the Contribution have been obtained and continue in effect;</w:t>
-      </w:r>
+        <w:t xml:space="preserve">all institutional, governmental, and/or other approvals which may be required in connection with the research reflected in the Contribution have been obtained and continue in </w:t>
+      </w:r>
+      <w:proofErr w:type="gramStart"/>
+      <w:r>
+        <w:rPr>
+          <w:rFonts w:ascii="Tahoma" w:eastAsia="Arial" w:hAnsi="Tahoma" w:cs="Tahoma"/>
+          <w:bCs/>
+          <w:sz w:val="20"/>
+          <w:szCs w:val="20"/>
+          <w:lang w:eastAsia="en-GB"/>
+        </w:rPr>
+        <w:t>effect;</w:t>
+      </w:r>
+      <w:proofErr w:type="gramEnd"/>
     </w:p>
     <w:p>
       <w:pPr>
@@ -2653,6 +2881,7 @@
         </w:rPr>
         <w:t xml:space="preserve">all statements and declarations made by the Author in connection with the Contribution are true and </w:t>
       </w:r>
+      <w:proofErr w:type="gramStart"/>
       <w:r>
         <w:rPr>
           <w:rFonts w:ascii="Tahoma" w:eastAsia="Arial" w:hAnsi="Tahoma" w:cs="Tahoma"/>
@@ -2663,6 +2892,7 @@
         </w:rPr>
         <w:t>correct;</w:t>
       </w:r>
+      <w:proofErr w:type="gramEnd"/>
     </w:p>
     <w:p>
       <w:pPr>
@@ -2689,7 +2919,29 @@
           <w:szCs w:val="20"/>
           <w:lang w:eastAsia="en-GB"/>
         </w:rPr>
-        <w:t>the signatory who has signed this Agreement has full right, power and authority to enter into this Agreement on behalf of all of the Authors</w:t>
+        <w:t xml:space="preserve">the signatory who has signed this Agreement has full right, power and authority to enter into this Agreement on behalf of </w:t>
+      </w:r>
+      <w:proofErr w:type="gramStart"/>
+      <w:r>
+        <w:rPr>
+          <w:rFonts w:ascii="Tahoma" w:eastAsia="Arial" w:hAnsi="Tahoma" w:cs="Tahoma"/>
+          <w:bCs/>
+          <w:sz w:val="20"/>
+          <w:szCs w:val="20"/>
+          <w:lang w:eastAsia="en-GB"/>
+        </w:rPr>
+        <w:t>all of</w:t>
+      </w:r>
+      <w:proofErr w:type="gramEnd"/>
+      <w:r>
+        <w:rPr>
+          <w:rFonts w:ascii="Tahoma" w:eastAsia="Arial" w:hAnsi="Tahoma" w:cs="Tahoma"/>
+          <w:bCs/>
+          <w:sz w:val="20"/>
+          <w:szCs w:val="20"/>
+          <w:lang w:eastAsia="en-GB"/>
+        </w:rPr>
+        <w:t xml:space="preserve"> the Authors</w:t>
       </w:r>
       <w:r>
         <w:rPr>
@@ -2757,7 +3009,29 @@
           <w:szCs w:val="20"/>
           <w:lang w:eastAsia="en-GB"/>
         </w:rPr>
-        <w:t xml:space="preserve"> complies in full with: i. all instructions and policies in the Instructions for Authors, ii. the </w:t>
+        <w:t xml:space="preserve"> complies in full </w:t>
+      </w:r>
+      <w:proofErr w:type="gramStart"/>
+      <w:r>
+        <w:rPr>
+          <w:rFonts w:ascii="Tahoma" w:eastAsia="Arial" w:hAnsi="Tahoma" w:cs="Tahoma"/>
+          <w:bCs/>
+          <w:sz w:val="20"/>
+          <w:szCs w:val="20"/>
+          <w:lang w:eastAsia="en-GB"/>
+        </w:rPr>
+        <w:t>with:</w:t>
+      </w:r>
+      <w:proofErr w:type="gramEnd"/>
+      <w:r>
+        <w:rPr>
+          <w:rFonts w:ascii="Tahoma" w:eastAsia="Arial" w:hAnsi="Tahoma" w:cs="Tahoma"/>
+          <w:bCs/>
+          <w:sz w:val="20"/>
+          <w:szCs w:val="20"/>
+          <w:lang w:eastAsia="en-GB"/>
+        </w:rPr>
+        <w:t xml:space="preserve"> i. all instructions and policies in the Instructions for Authors, ii. the </w:t>
       </w:r>
       <w:r>
         <w:rPr>
@@ -6014,6 +6288,7 @@
     <w:rsid w:val="00067AD3"/>
     <w:rsid w:val="000A39AE"/>
     <w:rsid w:val="001166B6"/>
+    <w:rsid w:val="001604FE"/>
     <w:rsid w:val="001C6585"/>
     <w:rsid w:val="003827B1"/>
     <w:rsid w:val="0042401E"/>
@@ -6033,6 +6308,7 @@
     <w:rsid w:val="00A1700F"/>
     <w:rsid w:val="00B1416F"/>
     <w:rsid w:val="00B231E4"/>
+    <w:rsid w:val="00B42646"/>
     <w:rsid w:val="00C35570"/>
     <w:rsid w:val="00C453A4"/>
     <w:rsid w:val="00C533A8"/>
@@ -6857,25 +7133,25 @@
 </file>
 
 <file path=customXml/item1.xml><?xml version="1.0" encoding="utf-8"?>
+<Session xmlns="http://schemas.business-integrity.com/dealbuilder/2006/answers"/>
+</file>
+
+<file path=customXml/item2.xml><?xml version="1.0" encoding="utf-8"?>
 <Dictionary xmlns="http://schemas.business-integrity.com/dealbuilder/2006/dictionary" SavedByVersion="8.6.17422.1" MinimumVersion="7.2.0.0"/>
 </file>
 
-<file path=customXml/item2.xml><?xml version="1.0" encoding="utf-8"?>
-<Session xmlns="http://schemas.business-integrity.com/dealbuilder/2006/answers"/>
+<file path=customXml/itemProps1.xml><?xml version="1.0" encoding="utf-8"?>
+<ds:datastoreItem xmlns:ds="http://schemas.openxmlformats.org/officeDocument/2006/customXml" ds:itemID="{98BD657F-3829-41B9-B9AF-86E420C27365}">
+  <ds:schemaRefs>
+    <ds:schemaRef ds:uri="http://schemas.business-integrity.com/dealbuilder/2006/answers"/>
+  </ds:schemaRefs>
+</ds:datastoreItem>
 </file>
 
-<file path=customXml/itemProps1.xml><?xml version="1.0" encoding="utf-8"?>
+<file path=customXml/itemProps2.xml><?xml version="1.0" encoding="utf-8"?>
 <ds:datastoreItem xmlns:ds="http://schemas.openxmlformats.org/officeDocument/2006/customXml" ds:itemID="{E43132FE-56DA-49E3-BA0E-E3899F9498EE}">
   <ds:schemaRefs>
     <ds:schemaRef ds:uri="http://schemas.business-integrity.com/dealbuilder/2006/dictionary"/>
   </ds:schemaRefs>
 </ds:datastoreItem>
-</file>
-
-<file path=customXml/itemProps2.xml><?xml version="1.0" encoding="utf-8"?>
-<ds:datastoreItem xmlns:ds="http://schemas.openxmlformats.org/officeDocument/2006/customXml" ds:itemID="{98BD657F-3829-41B9-B9AF-86E420C27365}">
-  <ds:schemaRefs>
-    <ds:schemaRef ds:uri="http://schemas.business-integrity.com/dealbuilder/2006/answers"/>
-  </ds:schemaRefs>
-</ds:datastoreItem>
 </file>
</xml_diff>